<commit_message>
Correção de alguns pontos
Foram feitas algumas pequenas correções nas atividades.
</commit_message>
<xml_diff>
--- a/Atividade 1/Problema do diamante Java.docx
+++ b/Atividade 1/Problema do diamante Java.docx
@@ -22,7 +22,7 @@
     </w:p>
     <w:p>
       <w:pPr>
-        <w:jc w:val="center"/>
+        <w:jc w:val="both"/>
         <w:rPr>
           <w:rFonts w:ascii="Times New Roman" w:hAnsi="Times New Roman" w:cs="Times New Roman"/>
           <w:sz w:val="32"/>
@@ -190,7 +190,23 @@
           <w:sz w:val="24"/>
           <w:szCs w:val="24"/>
         </w:rPr>
-        <w:t>diferentes, se deparado com um problema chamado de “herança múltipla”. O Java não suporta herança múltipla, em outras palavras, ele não deixa que você este</w:t>
+        <w:t>diferente</w:t>
+      </w:r>
+      <w:r>
+        <w:rPr>
+          <w:rFonts w:ascii="Times New Roman" w:hAnsi="Times New Roman" w:cs="Times New Roman"/>
+          <w:sz w:val="24"/>
+          <w:szCs w:val="24"/>
+        </w:rPr>
+        <w:t xml:space="preserve">s, se deparado com o problema </w:t>
+      </w:r>
+      <w:r>
+        <w:rPr>
+          <w:rFonts w:ascii="Times New Roman" w:hAnsi="Times New Roman" w:cs="Times New Roman"/>
+          <w:sz w:val="24"/>
+          <w:szCs w:val="24"/>
+        </w:rPr>
+        <w:t>de “herança múltipla”. O Java não suporta herança múltipla, em outras palavras, ele não deixa que você este</w:t>
       </w:r>
       <w:r>
         <w:rPr>
@@ -233,39 +249,39 @@
           <w:sz w:val="24"/>
           <w:szCs w:val="24"/>
         </w:rPr>
-        <w:t xml:space="preserve"> herança múltipla. Ele irá se confundir</w:t>
-      </w:r>
-      <w:r>
-        <w:rPr>
-          <w:rFonts w:ascii="Times New Roman" w:hAnsi="Times New Roman" w:cs="Times New Roman"/>
-          <w:sz w:val="24"/>
-          <w:szCs w:val="24"/>
-        </w:rPr>
-        <w:t xml:space="preserve"> podendo haver conflitos entre dois ou mais membros</w:t>
-      </w:r>
-      <w:r>
-        <w:rPr>
-          <w:rFonts w:ascii="Times New Roman" w:hAnsi="Times New Roman" w:cs="Times New Roman"/>
-          <w:sz w:val="24"/>
-          <w:szCs w:val="24"/>
-        </w:rPr>
-        <w:t>.</w:t>
-      </w:r>
-      <w:r>
-        <w:rPr>
-          <w:rFonts w:ascii="Times New Roman" w:hAnsi="Times New Roman" w:cs="Times New Roman"/>
-          <w:sz w:val="24"/>
-          <w:szCs w:val="24"/>
-        </w:rPr>
-        <w:t xml:space="preserve"> Suponha que você tem dois membros com o mesmo nome mas tentam atende</w:t>
-      </w:r>
-      <w:r>
-        <w:rPr>
-          <w:rFonts w:ascii="Times New Roman" w:hAnsi="Times New Roman" w:cs="Times New Roman"/>
-          <w:sz w:val="24"/>
-          <w:szCs w:val="24"/>
-        </w:rPr>
-        <w:t>r necessidades diferentes. Isso faz com que ocorra famoso Problema do Diamante.</w:t>
+        <w:t xml:space="preserve"> herança múltipla. </w:t>
+      </w:r>
+      <w:r>
+        <w:rPr>
+          <w:rFonts w:ascii="Times New Roman" w:hAnsi="Times New Roman" w:cs="Times New Roman"/>
+          <w:sz w:val="24"/>
+          <w:szCs w:val="24"/>
+        </w:rPr>
+        <w:t>Suponha que você tem dois membros com o mesmo nome mas tentam atende</w:t>
+      </w:r>
+      <w:r>
+        <w:rPr>
+          <w:rFonts w:ascii="Times New Roman" w:hAnsi="Times New Roman" w:cs="Times New Roman"/>
+          <w:sz w:val="24"/>
+          <w:szCs w:val="24"/>
+        </w:rPr>
+        <w:t>r necessidades diferentes.</w:t>
+      </w:r>
+      <w:r>
+        <w:rPr>
+          <w:rFonts w:ascii="Times New Roman" w:hAnsi="Times New Roman" w:cs="Times New Roman"/>
+          <w:sz w:val="24"/>
+          <w:szCs w:val="24"/>
+        </w:rPr>
+        <w:t xml:space="preserve"> Ele irá se confundir podendo haver conflitos entre dois ou mais membros. </w:t>
+      </w:r>
+      <w:r>
+        <w:rPr>
+          <w:rFonts w:ascii="Times New Roman" w:hAnsi="Times New Roman" w:cs="Times New Roman"/>
+          <w:sz w:val="24"/>
+          <w:szCs w:val="24"/>
+        </w:rPr>
+        <w:t xml:space="preserve"> Isso faz com que ocorra famoso Problema do Diamante.</w:t>
       </w:r>
     </w:p>
     <w:p>
@@ -296,8 +312,8 @@
         </w:rPr>
         <w:drawing>
           <wp:inline distT="0" distB="0" distL="0" distR="0">
-            <wp:extent cx="2476500" cy="2667000"/>
-            <wp:effectExtent l="0" t="0" r="0" b="0"/>
+            <wp:extent cx="2476500" cy="2886075"/>
+            <wp:effectExtent l="0" t="0" r="0" b="9525"/>
             <wp:docPr id="1" name="Imagem 1" descr="Problema diamante"/>
             <wp:cNvGraphicFramePr>
               <a:graphicFrameLocks xmlns:a="http://schemas.openxmlformats.org/drawingml/2006/main" noChangeAspect="1"/>
@@ -327,7 +343,7 @@
                   <pic:spPr bwMode="auto">
                     <a:xfrm>
                       <a:off x="0" y="0"/>
-                      <a:ext cx="2476500" cy="2667000"/>
+                      <a:ext cx="2476500" cy="2886075"/>
                     </a:xfrm>
                     <a:prstGeom prst="rect">
                       <a:avLst/>
@@ -351,13 +367,17 @@
         <w:jc w:val="center"/>
         <w:rPr>
           <w:rFonts w:ascii="Times New Roman" w:hAnsi="Times New Roman" w:cs="Times New Roman"/>
-        </w:rPr>
-      </w:pPr>
-      <w:r>
-        <w:rPr>
-          <w:rFonts w:ascii="Times New Roman" w:hAnsi="Times New Roman" w:cs="Times New Roman"/>
-        </w:rPr>
-        <w:t xml:space="preserve">Figura 1: Diagrama de classes representando </w:t>
+          <w:sz w:val="24"/>
+          <w:szCs w:val="24"/>
+        </w:rPr>
+      </w:pPr>
+      <w:r>
+        <w:rPr>
+          <w:rFonts w:ascii="Times New Roman" w:hAnsi="Times New Roman" w:cs="Times New Roman"/>
+          <w:sz w:val="24"/>
+          <w:szCs w:val="24"/>
+        </w:rPr>
+        <w:t>Figura 1: Diagrama de classes representando</w:t>
       </w:r>
     </w:p>
     <w:p>
@@ -367,154 +387,204 @@
         <w:jc w:val="center"/>
         <w:rPr>
           <w:rFonts w:ascii="Times New Roman" w:hAnsi="Times New Roman" w:cs="Times New Roman"/>
+          <w:sz w:val="24"/>
+          <w:szCs w:val="24"/>
+        </w:rPr>
+      </w:pPr>
+      <w:proofErr w:type="gramStart"/>
+      <w:r>
+        <w:rPr>
+          <w:rFonts w:ascii="Times New Roman" w:hAnsi="Times New Roman" w:cs="Times New Roman"/>
+          <w:sz w:val="24"/>
+          <w:szCs w:val="24"/>
+        </w:rPr>
+        <w:t>o</w:t>
+      </w:r>
+      <w:proofErr w:type="gramEnd"/>
+      <w:r>
+        <w:rPr>
+          <w:rFonts w:ascii="Times New Roman" w:hAnsi="Times New Roman" w:cs="Times New Roman"/>
+          <w:sz w:val="24"/>
+          <w:szCs w:val="24"/>
+        </w:rPr>
+        <w:t xml:space="preserve"> </w:t>
+      </w:r>
+      <w:r>
+        <w:rPr>
+          <w:rFonts w:ascii="Times New Roman" w:hAnsi="Times New Roman" w:cs="Times New Roman"/>
+          <w:sz w:val="24"/>
+          <w:szCs w:val="24"/>
+        </w:rPr>
+        <w:t>P</w:t>
+      </w:r>
+      <w:r>
+        <w:rPr>
+          <w:rFonts w:ascii="Times New Roman" w:hAnsi="Times New Roman" w:cs="Times New Roman"/>
+          <w:sz w:val="24"/>
+          <w:szCs w:val="24"/>
+        </w:rPr>
+        <w:t xml:space="preserve">roblema do </w:t>
+      </w:r>
+      <w:r>
+        <w:rPr>
+          <w:rFonts w:ascii="Times New Roman" w:hAnsi="Times New Roman" w:cs="Times New Roman"/>
+          <w:sz w:val="24"/>
+          <w:szCs w:val="24"/>
+        </w:rPr>
+        <w:t>D</w:t>
+      </w:r>
+      <w:r>
+        <w:rPr>
+          <w:rFonts w:ascii="Times New Roman" w:hAnsi="Times New Roman" w:cs="Times New Roman"/>
+          <w:sz w:val="24"/>
+          <w:szCs w:val="24"/>
+        </w:rPr>
+        <w:t>iamante</w:t>
+      </w:r>
+      <w:r>
+        <w:rPr>
+          <w:rFonts w:ascii="Times New Roman" w:hAnsi="Times New Roman" w:cs="Times New Roman"/>
+          <w:sz w:val="24"/>
+          <w:szCs w:val="24"/>
+        </w:rPr>
+        <w:t>.</w:t>
+      </w:r>
+    </w:p>
+    <w:p>
+      <w:pPr>
+        <w:ind w:firstLine="708"/>
+        <w:jc w:val="both"/>
+        <w:rPr>
+          <w:rFonts w:ascii="Times New Roman" w:hAnsi="Times New Roman" w:cs="Times New Roman"/>
+          <w:sz w:val="24"/>
+          <w:szCs w:val="24"/>
+        </w:rPr>
+      </w:pPr>
+    </w:p>
+    <w:p>
+      <w:pPr>
+        <w:jc w:val="both"/>
+        <w:rPr>
+          <w:rFonts w:ascii="Times New Roman" w:hAnsi="Times New Roman" w:cs="Times New Roman"/>
+          <w:sz w:val="24"/>
+          <w:szCs w:val="24"/>
+        </w:rPr>
+      </w:pPr>
+      <w:r>
+        <w:rPr>
+          <w:rFonts w:ascii="Times New Roman" w:hAnsi="Times New Roman" w:cs="Times New Roman"/>
+          <w:sz w:val="24"/>
+          <w:szCs w:val="24"/>
+        </w:rPr>
+        <w:tab/>
+        <w:t>Então, como podemos resolver esse problema? O problema p</w:t>
+      </w:r>
+      <w:r>
+        <w:rPr>
+          <w:rFonts w:ascii="Times New Roman" w:hAnsi="Times New Roman" w:cs="Times New Roman"/>
+          <w:sz w:val="24"/>
+          <w:szCs w:val="24"/>
+        </w:rPr>
+        <w:t>ode ser resolvido sobrescrevendo a classe que veio primeiro nas situaçõe</w:t>
+      </w:r>
+      <w:r>
+        <w:rPr>
+          <w:rFonts w:ascii="Times New Roman" w:hAnsi="Times New Roman" w:cs="Times New Roman"/>
+          <w:sz w:val="24"/>
+          <w:szCs w:val="24"/>
+        </w:rPr>
+        <w:t>s de conflito ou algo do gênero ou</w:t>
+      </w:r>
+      <w:r>
+        <w:rPr>
+          <w:rFonts w:ascii="Times New Roman" w:hAnsi="Times New Roman" w:cs="Times New Roman"/>
+          <w:sz w:val="24"/>
+          <w:szCs w:val="24"/>
+        </w:rPr>
+        <w:t xml:space="preserve"> pode ser solucionável também com o uso das interfa</w:t>
+      </w:r>
+      <w:r>
+        <w:rPr>
+          <w:rFonts w:ascii="Times New Roman" w:hAnsi="Times New Roman" w:cs="Times New Roman"/>
+          <w:sz w:val="24"/>
+          <w:szCs w:val="24"/>
+        </w:rPr>
+        <w:t>ces, pois com ela conseguimos utilizar</w:t>
+      </w:r>
+      <w:r>
+        <w:rPr>
+          <w:rFonts w:ascii="Times New Roman" w:hAnsi="Times New Roman" w:cs="Times New Roman"/>
+          <w:sz w:val="24"/>
+          <w:szCs w:val="24"/>
+        </w:rPr>
+        <w:t xml:space="preserve"> métodos de diferentes objetos.</w:t>
+      </w:r>
+    </w:p>
+    <w:p>
+      <w:pPr>
+        <w:jc w:val="both"/>
+        <w:rPr>
+          <w:rFonts w:ascii="Times New Roman" w:hAnsi="Times New Roman" w:cs="Times New Roman"/>
+          <w:sz w:val="24"/>
+          <w:szCs w:val="24"/>
+        </w:rPr>
+      </w:pPr>
+    </w:p>
+    <w:p>
+      <w:pPr>
+        <w:jc w:val="both"/>
+        <w:rPr>
+          <w:rFonts w:ascii="Times New Roman" w:hAnsi="Times New Roman" w:cs="Times New Roman"/>
+          <w:sz w:val="24"/>
+          <w:szCs w:val="24"/>
+        </w:rPr>
+      </w:pPr>
+    </w:p>
+    <w:p>
+      <w:pPr>
+        <w:jc w:val="both"/>
+        <w:rPr>
+          <w:rFonts w:ascii="Times New Roman" w:hAnsi="Times New Roman" w:cs="Times New Roman"/>
+          <w:sz w:val="24"/>
+          <w:szCs w:val="24"/>
         </w:rPr>
       </w:pPr>
       <w:bookmarkStart w:id="0" w:name="_GoBack"/>
       <w:bookmarkEnd w:id="0"/>
-      <w:proofErr w:type="gramStart"/>
-      <w:r>
-        <w:rPr>
-          <w:rFonts w:ascii="Times New Roman" w:hAnsi="Times New Roman" w:cs="Times New Roman"/>
-        </w:rPr>
-        <w:t>o</w:t>
-      </w:r>
-      <w:proofErr w:type="gramEnd"/>
-      <w:r>
-        <w:rPr>
-          <w:rFonts w:ascii="Times New Roman" w:hAnsi="Times New Roman" w:cs="Times New Roman"/>
+    </w:p>
+    <w:p>
+      <w:pPr>
+        <w:jc w:val="both"/>
+        <w:rPr>
+          <w:rFonts w:ascii="Times New Roman" w:hAnsi="Times New Roman" w:cs="Times New Roman"/>
+          <w:sz w:val="24"/>
+          <w:szCs w:val="24"/>
+        </w:rPr>
+      </w:pPr>
+      <w:r>
+        <w:rPr>
+          <w:rFonts w:ascii="Times New Roman" w:hAnsi="Times New Roman" w:cs="Times New Roman"/>
+          <w:sz w:val="24"/>
+          <w:szCs w:val="24"/>
+        </w:rPr>
+        <w:lastRenderedPageBreak/>
+        <w:t>Referências:</w:t>
+      </w:r>
+      <w:r>
+        <w:rPr>
+          <w:rFonts w:ascii="Times New Roman" w:hAnsi="Times New Roman" w:cs="Times New Roman"/>
+          <w:sz w:val="24"/>
+          <w:szCs w:val="24"/>
         </w:rPr>
         <w:t xml:space="preserve"> </w:t>
       </w:r>
       <w:r>
         <w:rPr>
           <w:rFonts w:ascii="Times New Roman" w:hAnsi="Times New Roman" w:cs="Times New Roman"/>
-        </w:rPr>
-        <w:t>P</w:t>
-      </w:r>
-      <w:r>
-        <w:rPr>
-          <w:rFonts w:ascii="Times New Roman" w:hAnsi="Times New Roman" w:cs="Times New Roman"/>
-        </w:rPr>
-        <w:t xml:space="preserve">roblema do </w:t>
-      </w:r>
-      <w:r>
-        <w:rPr>
-          <w:rFonts w:ascii="Times New Roman" w:hAnsi="Times New Roman" w:cs="Times New Roman"/>
-        </w:rPr>
-        <w:t>D</w:t>
-      </w:r>
-      <w:r>
-        <w:rPr>
-          <w:rFonts w:ascii="Times New Roman" w:hAnsi="Times New Roman" w:cs="Times New Roman"/>
-        </w:rPr>
-        <w:t>iamante</w:t>
-      </w:r>
-      <w:r>
-        <w:rPr>
-          <w:rFonts w:ascii="Times New Roman" w:hAnsi="Times New Roman" w:cs="Times New Roman"/>
-        </w:rPr>
-        <w:t>.</w:t>
-      </w:r>
-    </w:p>
-    <w:p>
-      <w:pPr>
-        <w:ind w:firstLine="708"/>
-        <w:rPr>
-          <w:rFonts w:ascii="Times New Roman" w:hAnsi="Times New Roman" w:cs="Times New Roman"/>
-          <w:sz w:val="24"/>
-          <w:szCs w:val="24"/>
-        </w:rPr>
-      </w:pPr>
-    </w:p>
-    <w:p>
-      <w:pPr>
-        <w:jc w:val="both"/>
-        <w:rPr>
-          <w:rFonts w:ascii="Times New Roman" w:hAnsi="Times New Roman" w:cs="Times New Roman"/>
-          <w:sz w:val="24"/>
-          <w:szCs w:val="24"/>
-        </w:rPr>
-      </w:pPr>
-      <w:r>
-        <w:rPr>
-          <w:rFonts w:ascii="Times New Roman" w:hAnsi="Times New Roman" w:cs="Times New Roman"/>
-          <w:sz w:val="24"/>
-          <w:szCs w:val="24"/>
-        </w:rPr>
-        <w:tab/>
-        <w:t>Então, como podemos resolver esse problema? O problema p</w:t>
-      </w:r>
-      <w:r>
-        <w:rPr>
-          <w:rFonts w:ascii="Times New Roman" w:hAnsi="Times New Roman" w:cs="Times New Roman"/>
-          <w:sz w:val="24"/>
-          <w:szCs w:val="24"/>
-        </w:rPr>
-        <w:t>ode ser resolvido sobrescrevendo a classe que veio primeiro nas situações de conflito ou algo do gênero. O problema pode ser solucionável também com o uso das interfaces, pois com ela conseguimos os métodos de diferentes objetos.</w:t>
-      </w:r>
-    </w:p>
-    <w:p>
-      <w:pPr>
-        <w:jc w:val="both"/>
-        <w:rPr>
-          <w:rFonts w:ascii="Times New Roman" w:hAnsi="Times New Roman" w:cs="Times New Roman"/>
-          <w:sz w:val="24"/>
-          <w:szCs w:val="24"/>
-        </w:rPr>
-      </w:pPr>
-    </w:p>
-    <w:p>
-      <w:pPr>
-        <w:rPr>
-          <w:rFonts w:ascii="Times New Roman" w:hAnsi="Times New Roman" w:cs="Times New Roman"/>
-          <w:sz w:val="24"/>
-          <w:szCs w:val="24"/>
-        </w:rPr>
-      </w:pPr>
-    </w:p>
-    <w:p>
-      <w:pPr>
-        <w:rPr>
-          <w:rFonts w:ascii="Times New Roman" w:hAnsi="Times New Roman" w:cs="Times New Roman"/>
-          <w:sz w:val="24"/>
-          <w:szCs w:val="24"/>
-        </w:rPr>
-      </w:pPr>
-    </w:p>
-    <w:p>
-      <w:pPr>
-        <w:rPr>
-          <w:rFonts w:ascii="Times New Roman" w:hAnsi="Times New Roman" w:cs="Times New Roman"/>
-          <w:sz w:val="24"/>
-          <w:szCs w:val="24"/>
-        </w:rPr>
-      </w:pPr>
-    </w:p>
-    <w:p>
-      <w:pPr>
-        <w:rPr>
-          <w:rFonts w:ascii="Times New Roman" w:hAnsi="Times New Roman" w:cs="Times New Roman"/>
-          <w:sz w:val="24"/>
-          <w:szCs w:val="24"/>
-        </w:rPr>
-      </w:pPr>
-    </w:p>
-    <w:p>
-      <w:pPr>
-        <w:jc w:val="both"/>
-        <w:rPr>
-          <w:rFonts w:ascii="Times New Roman" w:hAnsi="Times New Roman" w:cs="Times New Roman"/>
-          <w:sz w:val="24"/>
-          <w:szCs w:val="24"/>
-        </w:rPr>
-      </w:pPr>
-      <w:r>
-        <w:rPr>
-          <w:rFonts w:ascii="Times New Roman" w:hAnsi="Times New Roman" w:cs="Times New Roman"/>
-          <w:sz w:val="24"/>
-          <w:szCs w:val="24"/>
-        </w:rPr>
-        <w:t>Fontes:</w:t>
+          <w:sz w:val="24"/>
+          <w:szCs w:val="24"/>
+        </w:rPr>
+        <w:t xml:space="preserve"> -</w:t>
       </w:r>
       <w:r>
         <w:rPr>
@@ -523,20 +593,13 @@
           <w:szCs w:val="24"/>
         </w:rPr>
         <w:t xml:space="preserve"> </w:t>
-      </w:r>
-      <w:r>
-        <w:rPr>
-          <w:rFonts w:ascii="Times New Roman" w:hAnsi="Times New Roman" w:cs="Times New Roman"/>
-          <w:sz w:val="24"/>
-          <w:szCs w:val="24"/>
-        </w:rPr>
-        <w:t xml:space="preserve"> - </w:t>
       </w:r>
       <w:hyperlink r:id="rId5" w:history="1">
         <w:r>
           <w:rPr>
             <w:rStyle w:val="Hyperlink"/>
             <w:rFonts w:ascii="Times New Roman" w:hAnsi="Times New Roman" w:cs="Times New Roman"/>
+            <w:color w:val="auto"/>
             <w:sz w:val="24"/>
             <w:szCs w:val="24"/>
           </w:rPr>
@@ -559,13 +622,22 @@
           <w:sz w:val="24"/>
           <w:szCs w:val="24"/>
         </w:rPr>
-        <w:t xml:space="preserve">- </w:t>
+        <w:t>-</w:t>
+      </w:r>
+      <w:r>
+        <w:rPr>
+          <w:rFonts w:ascii="Times New Roman" w:hAnsi="Times New Roman" w:cs="Times New Roman"/>
+          <w:sz w:val="24"/>
+          <w:szCs w:val="24"/>
+        </w:rPr>
+        <w:tab/>
       </w:r>
       <w:hyperlink r:id="rId6" w:history="1">
         <w:r>
           <w:rPr>
             <w:rStyle w:val="Hyperlink"/>
             <w:rFonts w:ascii="Times New Roman" w:hAnsi="Times New Roman" w:cs="Times New Roman"/>
+            <w:color w:val="auto"/>
             <w:sz w:val="24"/>
             <w:szCs w:val="24"/>
           </w:rPr>
@@ -596,13 +668,22 @@
           <w:sz w:val="24"/>
           <w:szCs w:val="24"/>
         </w:rPr>
-        <w:t xml:space="preserve">- </w:t>
+        <w:t>-</w:t>
+      </w:r>
+      <w:r>
+        <w:rPr>
+          <w:rFonts w:ascii="Times New Roman" w:hAnsi="Times New Roman" w:cs="Times New Roman"/>
+          <w:sz w:val="24"/>
+          <w:szCs w:val="24"/>
+        </w:rPr>
+        <w:t xml:space="preserve"> </w:t>
       </w:r>
       <w:hyperlink r:id="rId7" w:anchor=".V7soCll7x88" w:history="1">
         <w:r>
           <w:rPr>
             <w:rStyle w:val="Hyperlink"/>
             <w:rFonts w:ascii="Times New Roman" w:hAnsi="Times New Roman" w:cs="Times New Roman"/>
+            <w:color w:val="auto"/>
             <w:sz w:val="24"/>
             <w:szCs w:val="24"/>
           </w:rPr>
@@ -620,6 +701,7 @@
     </w:p>
     <w:p>
       <w:pPr>
+        <w:jc w:val="both"/>
         <w:rPr>
           <w:rFonts w:ascii="Times New Roman" w:hAnsi="Times New Roman" w:cs="Times New Roman"/>
           <w:sz w:val="24"/>
@@ -630,7 +712,7 @@
     <w:p>
       <w:pPr>
         <w:ind w:firstLine="708"/>
-        <w:jc w:val="center"/>
+        <w:jc w:val="both"/>
         <w:rPr>
           <w:rFonts w:ascii="Times New Roman" w:hAnsi="Times New Roman" w:cs="Times New Roman"/>
           <w:sz w:val="24"/>

</xml_diff>